<commit_message>
Added a new project file also updated the resume
</commit_message>
<xml_diff>
--- a/public/resume.docx
+++ b/public/resume.docx
@@ -35,13 +35,13 @@
           <wp:anchor distT="0" distB="0" distL="114300" distR="114300" simplePos="0" relativeHeight="251659264" behindDoc="0" locked="0" layoutInCell="1" allowOverlap="1" wp14:anchorId="1FA248D8" wp14:editId="2FD13766">
             <wp:simplePos x="0" y="0"/>
             <wp:positionH relativeFrom="margin">
-              <wp:align>right</wp:align>
+              <wp:posOffset>4457700</wp:posOffset>
             </wp:positionH>
             <wp:positionV relativeFrom="paragraph">
-              <wp:posOffset>-561975</wp:posOffset>
+              <wp:posOffset>-520672</wp:posOffset>
             </wp:positionV>
-            <wp:extent cx="1472338" cy="1554945"/>
-            <wp:effectExtent l="19050" t="19050" r="13970" b="26670"/>
+            <wp:extent cx="1472338" cy="1472338"/>
+            <wp:effectExtent l="19050" t="19050" r="13970" b="13970"/>
             <wp:wrapNone/>
             <wp:docPr id="1" name="Picture 1"/>
             <wp:cNvGraphicFramePr>
@@ -54,7 +54,7 @@
                     <pic:cNvPr id="0" name="IMG_1028q.JPG"/>
                     <pic:cNvPicPr/>
                   </pic:nvPicPr>
-                  <pic:blipFill rotWithShape="1">
+                  <pic:blipFill>
                     <a:blip r:embed="rId6" cstate="print">
                       <a:extLst>
                         <a:ext uri="{28A0092B-C50C-407E-A947-70E740481C1C}">
@@ -62,13 +62,14 @@
                         </a:ext>
                       </a:extLst>
                     </a:blip>
-                    <a:srcRect l="8258" t="5401" r="7299" b="25126"/>
-                    <a:stretch/>
+                    <a:stretch>
+                      <a:fillRect/>
+                    </a:stretch>
                   </pic:blipFill>
                   <pic:spPr bwMode="auto">
                     <a:xfrm>
                       <a:off x="0" y="0"/>
-                      <a:ext cx="1472338" cy="1554945"/>
+                      <a:ext cx="1472338" cy="1472338"/>
                     </a:xfrm>
                     <a:prstGeom prst="rect">
                       <a:avLst/>
@@ -153,7 +154,7 @@
             </w14:srgbClr>
           </w14:shadow>
         </w:rPr>
-        <w:t>18</w:t>
+        <w:t>20</w:t>
       </w:r>
       <w:r>
         <w:rPr>
@@ -184,6 +185,33 @@
           <w:szCs w:val="20"/>
         </w:rPr>
       </w:pPr>
+      <w:r>
+        <w:rPr>
+          <w:rFonts w:ascii="Verdana" w:hAnsi="Verdana"/>
+          <w:color w:val="262626"/>
+          <w:sz w:val="20"/>
+          <w:szCs w:val="20"/>
+        </w:rPr>
+        <w:t>Purok</w:t>
+      </w:r>
+      <w:r>
+        <w:rPr>
+          <w:rFonts w:ascii="Verdana" w:hAnsi="Verdana"/>
+          <w:color w:val="262626"/>
+          <w:sz w:val="20"/>
+          <w:szCs w:val="20"/>
+        </w:rPr>
+        <w:t xml:space="preserve"> 1</w:t>
+      </w:r>
+      <w:r>
+        <w:rPr>
+          <w:rFonts w:ascii="Verdana" w:hAnsi="Verdana"/>
+          <w:color w:val="262626"/>
+          <w:sz w:val="20"/>
+          <w:szCs w:val="20"/>
+        </w:rPr>
+        <w:t xml:space="preserve"> </w:t>
+      </w:r>
       <w:proofErr w:type="spellStart"/>
       <w:r>
         <w:rPr>
@@ -192,7 +220,25 @@
           <w:sz w:val="20"/>
           <w:szCs w:val="20"/>
         </w:rPr>
-        <w:t>Purok</w:t>
+        <w:t>Br</w:t>
+      </w:r>
+      <w:r>
+        <w:rPr>
+          <w:rFonts w:ascii="Verdana" w:hAnsi="Verdana"/>
+          <w:color w:val="262626"/>
+          <w:sz w:val="20"/>
+          <w:szCs w:val="20"/>
+        </w:rPr>
+        <w:t>g</w:t>
+      </w:r>
+      <w:r>
+        <w:rPr>
+          <w:rFonts w:ascii="Verdana" w:hAnsi="Verdana"/>
+          <w:color w:val="262626"/>
+          <w:sz w:val="20"/>
+          <w:szCs w:val="20"/>
+        </w:rPr>
+        <w:t>y</w:t>
       </w:r>
       <w:proofErr w:type="spellEnd"/>
       <w:r>
@@ -202,16 +248,7 @@
           <w:sz w:val="20"/>
           <w:szCs w:val="20"/>
         </w:rPr>
-        <w:t xml:space="preserve"> 1</w:t>
-      </w:r>
-      <w:r>
-        <w:rPr>
-          <w:rFonts w:ascii="Verdana" w:hAnsi="Verdana"/>
-          <w:color w:val="262626"/>
-          <w:sz w:val="20"/>
-          <w:szCs w:val="20"/>
-        </w:rPr>
-        <w:t xml:space="preserve"> </w:t>
+        <w:t xml:space="preserve">. </w:t>
       </w:r>
       <w:proofErr w:type="spellStart"/>
       <w:r>
@@ -221,25 +258,7 @@
           <w:sz w:val="20"/>
           <w:szCs w:val="20"/>
         </w:rPr>
-        <w:t>Br</w:t>
-      </w:r>
-      <w:r>
-        <w:rPr>
-          <w:rFonts w:ascii="Verdana" w:hAnsi="Verdana"/>
-          <w:color w:val="262626"/>
-          <w:sz w:val="20"/>
-          <w:szCs w:val="20"/>
-        </w:rPr>
-        <w:t>g</w:t>
-      </w:r>
-      <w:r>
-        <w:rPr>
-          <w:rFonts w:ascii="Verdana" w:hAnsi="Verdana"/>
-          <w:color w:val="262626"/>
-          <w:sz w:val="20"/>
-          <w:szCs w:val="20"/>
-        </w:rPr>
-        <w:t>y</w:t>
+        <w:t>Hamorawon</w:t>
       </w:r>
       <w:proofErr w:type="spellEnd"/>
       <w:r>
@@ -249,26 +268,6 @@
           <w:sz w:val="20"/>
           <w:szCs w:val="20"/>
         </w:rPr>
-        <w:t xml:space="preserve">. </w:t>
-      </w:r>
-      <w:proofErr w:type="spellStart"/>
-      <w:r>
-        <w:rPr>
-          <w:rFonts w:ascii="Verdana" w:hAnsi="Verdana"/>
-          <w:color w:val="262626"/>
-          <w:sz w:val="20"/>
-          <w:szCs w:val="20"/>
-        </w:rPr>
-        <w:t>Hamorawon</w:t>
-      </w:r>
-      <w:proofErr w:type="spellEnd"/>
-      <w:r>
-        <w:rPr>
-          <w:rFonts w:ascii="Verdana" w:hAnsi="Verdana"/>
-          <w:color w:val="262626"/>
-          <w:sz w:val="20"/>
-          <w:szCs w:val="20"/>
-        </w:rPr>
         <w:t xml:space="preserve"> Calbayog City, Samar 6710</w:t>
       </w:r>
     </w:p>
@@ -307,7 +306,7 @@
           <w:sz w:val="20"/>
           <w:szCs w:val="20"/>
         </w:rPr>
-        <w:t>639939159</w:t>
+        <w:t>627865397</w:t>
       </w:r>
     </w:p>
     <w:p>
@@ -2594,50 +2593,50 @@
       <w:r>
         <w:tab/>
       </w:r>
+      <w:r>
+        <w:tab/>
+      </w:r>
+      <w:r>
+        <w:tab/>
+      </w:r>
+      <w:r>
+        <w:tab/>
+      </w:r>
+      <w:r>
+        <w:tab/>
+      </w:r>
+      <w:r>
+        <w:tab/>
+      </w:r>
+      <w:r>
+        <w:t xml:space="preserve">        </w:t>
+      </w:r>
+      <w:r>
+        <w:rPr>
+          <w:rFonts w:ascii="Verdana" w:hAnsi="Verdana"/>
+        </w:rPr>
+        <w:t>Applicant</w:t>
+      </w:r>
+    </w:p>
+    <w:p>
+      <w:pPr>
+        <w:spacing w:after="0" w:line="240" w:lineRule="auto"/>
+        <w:jc w:val="both"/>
+      </w:pPr>
+      <w:r>
+        <w:tab/>
+      </w:r>
+      <w:r>
+        <w:tab/>
+      </w:r>
+      <w:r>
+        <w:tab/>
+      </w:r>
+      <w:r>
+        <w:tab/>
+      </w:r>
       <w:bookmarkStart w:id="0" w:name="_GoBack"/>
       <w:bookmarkEnd w:id="0"/>
-      <w:r>
-        <w:tab/>
-      </w:r>
-      <w:r>
-        <w:tab/>
-      </w:r>
-      <w:r>
-        <w:tab/>
-      </w:r>
-      <w:r>
-        <w:tab/>
-      </w:r>
-      <w:r>
-        <w:tab/>
-      </w:r>
-      <w:r>
-        <w:t xml:space="preserve">        </w:t>
-      </w:r>
-      <w:r>
-        <w:rPr>
-          <w:rFonts w:ascii="Verdana" w:hAnsi="Verdana"/>
-        </w:rPr>
-        <w:t>Applicant</w:t>
-      </w:r>
-    </w:p>
-    <w:p>
-      <w:pPr>
-        <w:spacing w:after="0" w:line="240" w:lineRule="auto"/>
-        <w:jc w:val="both"/>
-      </w:pPr>
-      <w:r>
-        <w:tab/>
-      </w:r>
-      <w:r>
-        <w:tab/>
-      </w:r>
-      <w:r>
-        <w:tab/>
-      </w:r>
-      <w:r>
-        <w:tab/>
-      </w:r>
       <w:r>
         <w:tab/>
       </w:r>
@@ -5528,7 +5527,7 @@
 </file>
 
 <file path=customXml/itemProps1.xml><?xml version="1.0" encoding="utf-8"?>
-<ds:datastoreItem xmlns:ds="http://schemas.openxmlformats.org/officeDocument/2006/customXml" ds:itemID="{FEA6E24E-A636-4203-8AD6-25373E4F69EF}">
+<ds:datastoreItem xmlns:ds="http://schemas.openxmlformats.org/officeDocument/2006/customXml" ds:itemID="{E6710771-761A-410E-BFC7-35C8797C1D51}">
   <ds:schemaRefs>
     <ds:schemaRef ds:uri="http://schemas.openxmlformats.org/officeDocument/2006/bibliography"/>
   </ds:schemaRefs>

</xml_diff>